<commit_message>
393530: [Stereotypes] doublon of applied stereotype comment can be created https://bugs.eclipse.org/bugs/show_bug.cgi?id=393530
</commit_message>
<xml_diff>
--- a/doc/DevelopperDocuments/AppliedStereotypesComment/docs/StereotypePropertyCommentv2.docx
+++ b/doc/DevelopperDocuments/AppliedStereotypesComment/docs/StereotypePropertyCommentv2.docx
@@ -1,10 +1,10 @@
 
 <file path=word/document.xml><?xml version="1.0" encoding="utf-8"?>
-<w:document xmlns:ve="http://schemas.openxmlformats.org/markup-compatibility/2006" xmlns:o="urn:schemas-microsoft-com:office:office" xmlns:r="http://schemas.openxmlformats.org/officeDocument/2006/relationships" xmlns:m="http://schemas.openxmlformats.org/officeDocument/2006/math" xmlns:v="urn:schemas-microsoft-com:vml" xmlns:wp="http://schemas.openxmlformats.org/drawingml/2006/wordprocessingDrawing" xmlns:w10="urn:schemas-microsoft-com:office:word" xmlns:w="http://schemas.openxmlformats.org/wordprocessingml/2006/main" xmlns:wne="http://schemas.microsoft.com/office/word/2006/wordml">
+<w:document xmlns:wpc="http://schemas.microsoft.com/office/word/2010/wordprocessingCanvas" xmlns:mc="http://schemas.openxmlformats.org/markup-compatibility/2006" xmlns:o="urn:schemas-microsoft-com:office:office" xmlns:r="http://schemas.openxmlformats.org/officeDocument/2006/relationships" xmlns:m="http://schemas.openxmlformats.org/officeDocument/2006/math" xmlns:v="urn:schemas-microsoft-com:vml" xmlns:wp14="http://schemas.microsoft.com/office/word/2010/wordprocessingDrawing" xmlns:wp="http://schemas.openxmlformats.org/drawingml/2006/wordprocessingDrawing" xmlns:w10="urn:schemas-microsoft-com:office:word" xmlns:w="http://schemas.openxmlformats.org/wordprocessingml/2006/main" xmlns:w14="http://schemas.microsoft.com/office/word/2010/wordml" xmlns:wpg="http://schemas.microsoft.com/office/word/2010/wordprocessingGroup" xmlns:wpi="http://schemas.microsoft.com/office/word/2010/wordprocessingInk" xmlns:wne="http://schemas.microsoft.com/office/word/2006/wordml" xmlns:wps="http://schemas.microsoft.com/office/word/2010/wordprocessingShape" mc:Ignorable="w14 wp14">
   <w:body>
-    <w:bookmarkStart w:id="0" w:name="_Toc338764513" w:displacedByCustomXml="next"/>
+    <w:bookmarkStart w:id="0" w:name="OLE_LINK2" w:displacedByCustomXml="next"/>
     <w:bookmarkStart w:id="1" w:name="OLE_LINK1" w:displacedByCustomXml="next"/>
-    <w:bookmarkStart w:id="2" w:name="OLE_LINK2" w:displacedByCustomXml="next"/>
+    <w:bookmarkStart w:id="2" w:name="_Toc338764513" w:displacedByCustomXml="next"/>
     <w:sdt>
       <w:sdtPr>
         <w:rPr>
@@ -30,7 +30,7 @@
             <w:tblBorders>
               <w:left w:val="single" w:sz="18" w:space="0" w:color="FE8637" w:themeColor="accent1"/>
             </w:tblBorders>
-            <w:tblLook w:val="04A0"/>
+            <w:tblLook w:val="04A0" w:firstRow="1" w:lastRow="0" w:firstColumn="1" w:lastColumn="0" w:noHBand="0" w:noVBand="1"/>
           </w:tblPr>
           <w:tblGrid>
             <w:gridCol w:w="7442"/>
@@ -49,6 +49,7 @@
                 <w:dataBinding w:prefixMappings="xmlns:ns0='http://schemas.openxmlformats.org/officeDocument/2006/extended-properties'" w:xpath="/ns0:Properties[1]/ns0:Company[1]" w:storeItemID="{6668398D-A668-4E3E-A5EB-62B293D839F1}"/>
                 <w:text/>
               </w:sdtPr>
+              <w:sdtEndPr/>
               <w:sdtContent>
                 <w:tc>
                   <w:tcPr>
@@ -100,6 +101,7 @@
                   <w:dataBinding w:prefixMappings="xmlns:ns0='http://schemas.openxmlformats.org/package/2006/metadata/core-properties' xmlns:ns1='http://purl.org/dc/elements/1.1/'" w:xpath="/ns0:coreProperties[1]/ns1:title[1]" w:storeItemID="{6C3C8BC8-F283-45AE-878A-BAB7291924A1}"/>
                   <w:text/>
                 </w:sdtPr>
+                <w:sdtEndPr/>
                 <w:sdtContent>
                   <w:p>
                     <w:pPr>
@@ -185,6 +187,7 @@
                 <w:dataBinding w:prefixMappings="xmlns:ns0='http://schemas.openxmlformats.org/package/2006/metadata/core-properties' xmlns:ns1='http://purl.org/dc/elements/1.1/'" w:xpath="/ns0:coreProperties[1]/ns1:subject[1]" w:storeItemID="{6C3C8BC8-F283-45AE-878A-BAB7291924A1}"/>
                 <w:text/>
               </w:sdtPr>
+              <w:sdtEndPr/>
               <w:sdtContent>
                 <w:tc>
                   <w:tcPr>
@@ -272,7 +275,7 @@
           <w:tblPr>
             <w:tblpPr w:leftFromText="187" w:rightFromText="187" w:horzAnchor="margin" w:tblpXSpec="center" w:tblpYSpec="bottom"/>
             <w:tblW w:w="4000" w:type="pct"/>
-            <w:tblLook w:val="04A0"/>
+            <w:tblLook w:val="04A0" w:firstRow="1" w:lastRow="0" w:firstColumn="1" w:lastColumn="0" w:noHBand="0" w:noVBand="1"/>
           </w:tblPr>
           <w:tblGrid>
             <w:gridCol w:w="7442"/>
@@ -295,12 +298,10 @@
                   </w:rPr>
                   <w:alias w:val="Auteur"/>
                   <w:id w:val="13406928"/>
-                  <w:placeholder>
-                    <w:docPart w:val="E97661B3DEF1419C8B1289858AEAA513"/>
-                  </w:placeholder>
                   <w:dataBinding w:prefixMappings="xmlns:ns0='http://schemas.openxmlformats.org/package/2006/metadata/core-properties' xmlns:ns1='http://purl.org/dc/elements/1.1/'" w:xpath="/ns0:coreProperties[1]/ns1:creator[1]" w:storeItemID="{6C3C8BC8-F283-45AE-878A-BAB7291924A1}"/>
                   <w:text/>
                 </w:sdtPr>
+                <w:sdtEndPr/>
                 <w:sdtContent>
                   <w:p>
                     <w:pPr>
@@ -313,7 +314,7 @@
                       <w:rPr>
                         <w:color w:val="7598D9" w:themeColor="accent2"/>
                       </w:rPr>
-                      <w:t>Patrick Tessier</w:t>
+                      <w:t>TESSIER Patrick 202707</w:t>
                     </w:r>
                   </w:p>
                 </w:sdtContent>
@@ -333,6 +334,7 @@
                     <w:calendar w:val="gregorian"/>
                   </w:date>
                 </w:sdtPr>
+                <w:sdtEndPr/>
                 <w:sdtContent>
                   <w:p>
                     <w:pPr>
@@ -427,7 +429,7 @@
                         <pic:cNvPicPr/>
                       </pic:nvPicPr>
                       <pic:blipFill>
-                        <a:blip r:embed="rId7" cstate="print"/>
+                        <a:blip r:embed="rId8" cstate="print"/>
                         <a:stretch>
                           <a:fillRect/>
                         </a:stretch>
@@ -515,6 +517,7 @@
           <w:docPartUnique/>
         </w:docPartObj>
       </w:sdtPr>
+      <w:sdtEndPr/>
       <w:sdtContent>
         <w:p>
           <w:pPr>
@@ -1685,7 +1688,7 @@
                     </pic:cNvPicPr>
                   </pic:nvPicPr>
                   <pic:blipFill>
-                    <a:blip r:embed="rId8" cstate="print"/>
+                    <a:blip r:embed="rId9" cstate="print"/>
                     <a:srcRect/>
                     <a:stretch>
                       <a:fillRect/>
@@ -2020,10 +2023,10 @@
                     </pic:cNvPicPr>
                   </pic:nvPicPr>
                   <pic:blipFill rotWithShape="1">
-                    <a:blip r:embed="rId9" cstate="print">
+                    <a:blip r:embed="rId10" cstate="print">
                       <a:extLst>
                         <a:ext uri="{28A0092B-C50C-407E-A947-70E740481C1C}">
-                          <a14:useLocalDpi xmlns="" xmlns:wpc="http://schemas.microsoft.com/office/word/2010/wordprocessingCanvas" xmlns:mc="http://schemas.openxmlformats.org/markup-compatibility/2006" xmlns:o="urn:schemas-microsoft-com:office:office" xmlns:v="urn:schemas-microsoft-com:vml" xmlns:wp14="http://schemas.microsoft.com/office/word/2010/wordprocessingDrawing" xmlns:w10="urn:schemas-microsoft-com:office:word" xmlns:w="http://schemas.openxmlformats.org/wordprocessingml/2006/main" xmlns:w14="http://schemas.microsoft.com/office/word/2010/wordml" xmlns:wpg="http://schemas.microsoft.com/office/word/2010/wordprocessingGroup" xmlns:wpi="http://schemas.microsoft.com/office/word/2010/wordprocessingInk" xmlns:wps="http://schemas.microsoft.com/office/word/2010/wordprocessingShape" xmlns:a14="http://schemas.microsoft.com/office/drawing/2010/main" val="0"/>
+                          <a14:useLocalDpi xmlns:a14="http://schemas.microsoft.com/office/drawing/2010/main" val="0"/>
                         </a:ext>
                       </a:extLst>
                     </a:blip>
@@ -2044,7 +2047,7 @@
                     </a:ln>
                     <a:extLst>
                       <a:ext uri="{53640926-AAD7-44D8-BBD7-CCE9431645EC}">
-                        <a14:shadowObscured xmlns="" xmlns:wpc="http://schemas.microsoft.com/office/word/2010/wordprocessingCanvas" xmlns:mc="http://schemas.openxmlformats.org/markup-compatibility/2006" xmlns:o="urn:schemas-microsoft-com:office:office" xmlns:v="urn:schemas-microsoft-com:vml" xmlns:wp14="http://schemas.microsoft.com/office/word/2010/wordprocessingDrawing" xmlns:w10="urn:schemas-microsoft-com:office:word" xmlns:w="http://schemas.openxmlformats.org/wordprocessingml/2006/main" xmlns:w14="http://schemas.microsoft.com/office/word/2010/wordml" xmlns:wpg="http://schemas.microsoft.com/office/word/2010/wordprocessingGroup" xmlns:wpi="http://schemas.microsoft.com/office/word/2010/wordprocessingInk" xmlns:wps="http://schemas.microsoft.com/office/word/2010/wordprocessingShape" xmlns:a14="http://schemas.microsoft.com/office/drawing/2010/main"/>
+                        <a14:shadowObscured xmlns:a14="http://schemas.microsoft.com/office/drawing/2010/main"/>
                       </a:ext>
                     </a:extLst>
                   </pic:spPr>
@@ -2167,10 +2170,10 @@
                     </pic:cNvPicPr>
                   </pic:nvPicPr>
                   <pic:blipFill rotWithShape="1">
-                    <a:blip r:embed="rId10" cstate="print">
+                    <a:blip r:embed="rId11" cstate="print">
                       <a:extLst>
                         <a:ext uri="{28A0092B-C50C-407E-A947-70E740481C1C}">
-                          <a14:useLocalDpi xmlns="" xmlns:wpc="http://schemas.microsoft.com/office/word/2010/wordprocessingCanvas" xmlns:mc="http://schemas.openxmlformats.org/markup-compatibility/2006" xmlns:o="urn:schemas-microsoft-com:office:office" xmlns:v="urn:schemas-microsoft-com:vml" xmlns:wp14="http://schemas.microsoft.com/office/word/2010/wordprocessingDrawing" xmlns:w10="urn:schemas-microsoft-com:office:word" xmlns:w="http://schemas.openxmlformats.org/wordprocessingml/2006/main" xmlns:w14="http://schemas.microsoft.com/office/word/2010/wordml" xmlns:wpg="http://schemas.microsoft.com/office/word/2010/wordprocessingGroup" xmlns:wpi="http://schemas.microsoft.com/office/word/2010/wordprocessingInk" xmlns:wps="http://schemas.microsoft.com/office/word/2010/wordprocessingShape" xmlns:a14="http://schemas.microsoft.com/office/drawing/2010/main" val="0"/>
+                          <a14:useLocalDpi xmlns:a14="http://schemas.microsoft.com/office/drawing/2010/main" val="0"/>
                         </a:ext>
                       </a:extLst>
                     </a:blip>
@@ -2191,7 +2194,7 @@
                     </a:ln>
                     <a:extLst>
                       <a:ext uri="{53640926-AAD7-44D8-BBD7-CCE9431645EC}">
-                        <a14:shadowObscured xmlns="" xmlns:wpc="http://schemas.microsoft.com/office/word/2010/wordprocessingCanvas" xmlns:mc="http://schemas.openxmlformats.org/markup-compatibility/2006" xmlns:o="urn:schemas-microsoft-com:office:office" xmlns:v="urn:schemas-microsoft-com:vml" xmlns:wp14="http://schemas.microsoft.com/office/word/2010/wordprocessingDrawing" xmlns:w10="urn:schemas-microsoft-com:office:word" xmlns:w="http://schemas.openxmlformats.org/wordprocessingml/2006/main" xmlns:w14="http://schemas.microsoft.com/office/word/2010/wordml" xmlns:wpg="http://schemas.microsoft.com/office/word/2010/wordprocessingGroup" xmlns:wpi="http://schemas.microsoft.com/office/word/2010/wordprocessingInk" xmlns:wps="http://schemas.microsoft.com/office/word/2010/wordprocessingShape" xmlns:a14="http://schemas.microsoft.com/office/drawing/2010/main"/>
+                        <a14:shadowObscured xmlns:a14="http://schemas.microsoft.com/office/drawing/2010/main"/>
                       </a:ext>
                     </a:extLst>
                   </pic:spPr>
@@ -2213,6 +2216,7 @@
         <w:rPr>
           <w:lang w:val="en-US"/>
         </w:rPr>
+        <w:lastRenderedPageBreak/>
         <w:t xml:space="preserve">Figure </w:t>
       </w:r>
       <w:r>
@@ -2934,6 +2938,7 @@
       </w:pPr>
       <w:bookmarkStart w:id="11" w:name="_Toc338764521"/>
       <w:r>
+        <w:lastRenderedPageBreak/>
         <w:t xml:space="preserve">Solution </w:t>
       </w:r>
       <w:r>
@@ -3239,7 +3244,7 @@
                     </pic:cNvPicPr>
                   </pic:nvPicPr>
                   <pic:blipFill>
-                    <a:blip r:embed="rId11" cstate="print"/>
+                    <a:blip r:embed="rId12" cstate="print"/>
                     <a:srcRect/>
                     <a:stretch>
                       <a:fillRect/>
@@ -3587,6 +3592,7 @@
         <w:rPr>
           <w:lang w:val="en-US"/>
         </w:rPr>
+        <w:lastRenderedPageBreak/>
         <w:t>AppliedStereotypeCompartmentForCommentShapeEditPolicy</w:t>
       </w:r>
       <w:proofErr w:type="spellEnd"/>
@@ -3725,7 +3731,7 @@
                     </pic:cNvPicPr>
                   </pic:nvPicPr>
                   <pic:blipFill>
-                    <a:blip r:embed="rId12" cstate="print"/>
+                    <a:blip r:embed="rId13" cstate="print"/>
                     <a:srcRect b="29323"/>
                     <a:stretch>
                       <a:fillRect/>
@@ -4342,7 +4348,15 @@
           <w:color w:val="FF0000"/>
           <w:lang w:val="en-US"/>
         </w:rPr>
-        <w:t xml:space="preserve"> with the name BASE_ELEMENT</w:t>
+        <w:t xml:space="preserve"> with the </w:t>
+      </w:r>
+      <w:r>
+        <w:rPr>
+          <w:color w:val="FF0000"/>
+          <w:lang w:val="en-US"/>
+        </w:rPr>
+        <w:lastRenderedPageBreak/>
+        <w:t>name BASE_ELEMENT</w:t>
       </w:r>
       <w:r>
         <w:rPr>
@@ -4569,7 +4583,7 @@
                     </pic:cNvPicPr>
                   </pic:nvPicPr>
                   <pic:blipFill>
-                    <a:blip r:embed="rId13" cstate="print"/>
+                    <a:blip r:embed="rId14" cstate="print"/>
                     <a:srcRect/>
                     <a:stretch>
                       <a:fillRect/>
@@ -4700,6 +4714,7 @@
         <w:rPr>
           <w:lang w:val="en-US"/>
         </w:rPr>
+        <w:lastRenderedPageBreak/>
         <w:t>Test Use case</w:t>
       </w:r>
       <w:bookmarkEnd w:id="14"/>
@@ -4714,59 +4729,73 @@
         <w:rPr>
           <w:lang w:val="en-US"/>
         </w:rPr>
-        <w:t xml:space="preserve">For each use case a model test has been created in the </w:t>
+        <w:t xml:space="preserve">For each use case a model test has been created in the plugin: </w:t>
       </w:r>
       <w:proofErr w:type="spellStart"/>
       <w:r>
         <w:rPr>
           <w:lang w:val="en-US"/>
         </w:rPr>
-        <w:t>plugin</w:t>
+        <w:t>org.eclipse.papyrus.uml.appliedstereotypecommend.recipetest</w:t>
       </w:r>
       <w:proofErr w:type="spellEnd"/>
       <w:r>
         <w:rPr>
           <w:lang w:val="en-US"/>
         </w:rPr>
-        <w:t xml:space="preserve">: </w:t>
-      </w:r>
+        <w:t>.</w:t>
+      </w:r>
+    </w:p>
+    <w:p>
+      <w:pPr>
+        <w:pStyle w:val="Titre2"/>
+        <w:rPr>
+          <w:lang w:val="en-US"/>
+        </w:rPr>
+      </w:pPr>
+      <w:bookmarkStart w:id="15" w:name="_Toc338764523"/>
+      <w:r>
+        <w:rPr>
+          <w:rStyle w:val="Titre4Car"/>
+          <w:lang w:val="en-US"/>
+        </w:rPr>
+        <w:t>To create the symbol comment from the stereotyped element</w:t>
+      </w:r>
+      <w:r>
+        <w:rPr>
+          <w:lang w:val="en-US"/>
+        </w:rPr>
+        <w:t>:</w:t>
+      </w:r>
+      <w:bookmarkEnd w:id="15"/>
+    </w:p>
+    <w:p>
+      <w:pPr>
+        <w:rPr>
+          <w:lang w:val="en-US"/>
+        </w:rPr>
+      </w:pPr>
       <w:proofErr w:type="spellStart"/>
       <w:r>
         <w:rPr>
           <w:lang w:val="en-US"/>
         </w:rPr>
-        <w:t>org.eclipse.papyrus.uml.appliedstereotypecommend.recipetest</w:t>
+        <w:t>CreateDirectlyAcomment</w:t>
       </w:r>
       <w:proofErr w:type="spellEnd"/>
-      <w:r>
-        <w:rPr>
-          <w:lang w:val="en-US"/>
-        </w:rPr>
-        <w:t>.</w:t>
-      </w:r>
-    </w:p>
-    <w:p>
-      <w:pPr>
-        <w:pStyle w:val="Titre2"/>
-        <w:rPr>
-          <w:lang w:val="en-US"/>
-        </w:rPr>
-      </w:pPr>
-      <w:bookmarkStart w:id="15" w:name="_Toc338764523"/>
-      <w:r>
-        <w:rPr>
-          <w:rStyle w:val="Titre4Car"/>
-          <w:lang w:val="en-US"/>
-        </w:rPr>
-        <w:t>To create the symbol comment from the stereotyped element</w:t>
-      </w:r>
-      <w:r>
-        <w:rPr>
-          <w:lang w:val="en-US"/>
-        </w:rPr>
-        <w:t>:</w:t>
-      </w:r>
-      <w:bookmarkEnd w:id="15"/>
+    </w:p>
+    <w:p>
+      <w:pPr>
+        <w:rPr>
+          <w:lang w:val="en-US"/>
+        </w:rPr>
+      </w:pPr>
+      <w:r>
+        <w:rPr>
+          <w:lang w:val="en-US"/>
+        </w:rPr>
+        <w:t xml:space="preserve">A node and a link are stereotyped. The purpose is to display applied stereotype properties as comment </w:t>
+      </w:r>
     </w:p>
     <w:p>
       <w:pPr>
@@ -4779,7 +4808,7 @@
         <w:rPr>
           <w:lang w:val="en-US"/>
         </w:rPr>
-        <w:t>CreateDirectlyAcomment</w:t>
+        <w:t>ReOpenFile</w:t>
       </w:r>
       <w:proofErr w:type="spellEnd"/>
     </w:p>
@@ -4793,8 +4822,15 @@
         <w:rPr>
           <w:lang w:val="en-US"/>
         </w:rPr>
-        <w:t xml:space="preserve">A node and a link are stereotyped. The purpose is to display applied stereotype properties as comment </w:t>
-      </w:r>
+        <w:t>A node and a link are stereotyped. Applied stereotype properties are displayed as comment. The purpose is to open the file with papyrus and ensure that there are displayed as comment.</w:t>
+      </w:r>
+    </w:p>
+    <w:p>
+      <w:pPr>
+        <w:rPr>
+          <w:lang w:val="en-US"/>
+        </w:rPr>
+      </w:pPr>
     </w:p>
     <w:p>
       <w:pPr>
@@ -4807,7 +4843,7 @@
         <w:rPr>
           <w:lang w:val="en-US"/>
         </w:rPr>
-        <w:t>ReOpenFile</w:t>
+        <w:t>CreateFromComment</w:t>
       </w:r>
       <w:proofErr w:type="spellEnd"/>
     </w:p>
@@ -4821,42 +4857,105 @@
         <w:rPr>
           <w:lang w:val="en-US"/>
         </w:rPr>
-        <w:t>A node and a link are stereotyped. Applied stereotype properties are displayed as comment. The purpose is to open the file with papyrus and ensure that there are displayed as comment.</w:t>
-      </w:r>
-    </w:p>
-    <w:p>
-      <w:pPr>
-        <w:rPr>
-          <w:lang w:val="en-US"/>
-        </w:rPr>
-      </w:pPr>
-    </w:p>
-    <w:p>
-      <w:pPr>
-        <w:rPr>
-          <w:lang w:val="en-US"/>
-        </w:rPr>
-      </w:pPr>
+        <w:t>A node and a link are stereotyped. Applied stereotype properties are displayed as compartment. The purpose is to display them as comment. The comment has to be created and compartments disappear.</w:t>
+      </w:r>
+    </w:p>
+    <w:p>
+      <w:pPr>
+        <w:rPr>
+          <w:lang w:val="en-US"/>
+        </w:rPr>
+      </w:pPr>
+    </w:p>
+    <w:p>
+      <w:pPr>
+        <w:rPr>
+          <w:lang w:val="en-US"/>
+        </w:rPr>
+      </w:pPr>
+      <w:r>
+        <w:rPr>
+          <w:lang w:val="en-US"/>
+        </w:rPr>
+        <w:t>Creation of a comment by selecting several properties of stereotype</w:t>
+      </w:r>
+    </w:p>
+    <w:p>
+      <w:pPr>
+        <w:rPr>
+          <w:lang w:val="en-US"/>
+        </w:rPr>
+      </w:pPr>
+      <w:r>
+        <w:rPr>
+          <w:lang w:val="en-US"/>
+        </w:rPr>
+        <w:t>Display stereotype dire</w:t>
+      </w:r>
+      <w:r>
+        <w:rPr>
+          <w:lang w:val="en-US"/>
+        </w:rPr>
+        <w:t>ctly as comment shape by select</w:t>
+      </w:r>
+      <w:r>
+        <w:rPr>
+          <w:lang w:val="en-US"/>
+        </w:rPr>
+        <w:t>ing two propertie</w:t>
+      </w:r>
+      <w:r>
+        <w:rPr>
+          <w:lang w:val="en-US"/>
+        </w:rPr>
+        <w:t xml:space="preserve">s. </w:t>
+      </w:r>
+      <w:bookmarkStart w:id="16" w:name="_GoBack"/>
+      <w:bookmarkEnd w:id="16"/>
+      <w:r>
+        <w:rPr>
+          <w:lang w:val="en-US"/>
+        </w:rPr>
+        <w:t>A</w:t>
+      </w:r>
+      <w:r>
+        <w:rPr>
+          <w:lang w:val="en-US"/>
+        </w:rPr>
+        <w:t xml:space="preserve"> bug was raised because several comment were created </w:t>
+      </w:r>
+    </w:p>
+    <w:p>
+      <w:pPr>
+        <w:rPr>
+          <w:lang w:val="en-US"/>
+        </w:rPr>
+      </w:pPr>
+      <w:r>
+        <w:rPr>
+          <w:lang w:val="en-US"/>
+        </w:rPr>
+        <w:sym w:font="Wingdings" w:char="F0E0"/>
+      </w:r>
+      <w:r>
+        <w:rPr>
+          <w:lang w:val="en-US"/>
+        </w:rPr>
+        <w:t xml:space="preserve">393530: [Stereotypes] </w:t>
+      </w:r>
       <w:proofErr w:type="spellStart"/>
       <w:r>
         <w:rPr>
           <w:lang w:val="en-US"/>
         </w:rPr>
-        <w:t>CreateFromComment</w:t>
+        <w:t>doublon</w:t>
       </w:r>
       <w:proofErr w:type="spellEnd"/>
-    </w:p>
-    <w:p>
-      <w:pPr>
-        <w:rPr>
-          <w:lang w:val="en-US"/>
-        </w:rPr>
-      </w:pPr>
-      <w:r>
-        <w:rPr>
-          <w:lang w:val="en-US"/>
-        </w:rPr>
-        <w:t>A node and a link are stereotyped. Applied stereotype properties are displayed as compartment. The purpose is to display them as comment. The comment has to be created and compartments disappear.</w:t>
+      <w:r>
+        <w:rPr>
+          <w:lang w:val="en-US"/>
+        </w:rPr>
+        <w:t xml:space="preserve"> of applied stereotype comment can be created</w:t>
       </w:r>
     </w:p>
     <w:p>
@@ -4879,14 +4978,14 @@
           <w:lang w:val="en-US"/>
         </w:rPr>
       </w:pPr>
-      <w:bookmarkStart w:id="16" w:name="_Toc338764524"/>
+      <w:bookmarkStart w:id="17" w:name="_Toc338764524"/>
       <w:r>
         <w:rPr>
           <w:lang w:val="en-US"/>
         </w:rPr>
         <w:t>For the deletion:</w:t>
       </w:r>
-      <w:bookmarkEnd w:id="16"/>
+      <w:bookmarkEnd w:id="17"/>
     </w:p>
     <w:p>
       <w:pPr>
@@ -4997,6 +5096,7 @@
         <w:rPr>
           <w:lang w:val="en-US"/>
         </w:rPr>
+        <w:lastRenderedPageBreak/>
         <w:t xml:space="preserve">A node and a link are stereotyped. Applied stereotype properties are displayed as comment. The purpose is to open the file with papyrus and to </w:t>
       </w:r>
       <w:proofErr w:type="spellStart"/>
@@ -5160,6 +5260,7 @@
           <w:noProof/>
           <w:lang w:eastAsia="fr-FR"/>
         </w:rPr>
+        <w:lastRenderedPageBreak/>
         <w:drawing>
           <wp:inline distT="0" distB="0" distL="0" distR="0">
             <wp:extent cx="5747385" cy="4869180"/>
@@ -5178,7 +5279,7 @@
                     </pic:cNvPicPr>
                   </pic:nvPicPr>
                   <pic:blipFill>
-                    <a:blip r:embed="rId14" cstate="print"/>
+                    <a:blip r:embed="rId15" cstate="print"/>
                     <a:srcRect/>
                     <a:stretch>
                       <a:fillRect/>
@@ -5272,11 +5373,11 @@
       <w:pPr>
         <w:pStyle w:val="Titre2"/>
       </w:pPr>
-      <w:bookmarkStart w:id="17" w:name="_Toc338764525"/>
+      <w:bookmarkStart w:id="18" w:name="_Toc338764525"/>
       <w:r>
         <w:t>For the move :</w:t>
       </w:r>
-      <w:bookmarkEnd w:id="17"/>
+      <w:bookmarkEnd w:id="18"/>
     </w:p>
     <w:p>
       <w:pPr>
@@ -5377,7 +5478,7 @@
 </file>
 
 <file path=word/numbering.xml><?xml version="1.0" encoding="utf-8"?>
-<w:numbering xmlns:ve="http://schemas.openxmlformats.org/markup-compatibility/2006" xmlns:o="urn:schemas-microsoft-com:office:office" xmlns:r="http://schemas.openxmlformats.org/officeDocument/2006/relationships" xmlns:m="http://schemas.openxmlformats.org/officeDocument/2006/math" xmlns:v="urn:schemas-microsoft-com:vml" xmlns:wp="http://schemas.openxmlformats.org/drawingml/2006/wordprocessingDrawing" xmlns:w10="urn:schemas-microsoft-com:office:word" xmlns:w="http://schemas.openxmlformats.org/wordprocessingml/2006/main" xmlns:wne="http://schemas.microsoft.com/office/word/2006/wordml">
+<w:numbering xmlns:wpc="http://schemas.microsoft.com/office/word/2010/wordprocessingCanvas" xmlns:mc="http://schemas.openxmlformats.org/markup-compatibility/2006" xmlns:o="urn:schemas-microsoft-com:office:office" xmlns:r="http://schemas.openxmlformats.org/officeDocument/2006/relationships" xmlns:m="http://schemas.openxmlformats.org/officeDocument/2006/math" xmlns:v="urn:schemas-microsoft-com:vml" xmlns:wp14="http://schemas.microsoft.com/office/word/2010/wordprocessingDrawing" xmlns:wp="http://schemas.openxmlformats.org/drawingml/2006/wordprocessingDrawing" xmlns:w10="urn:schemas-microsoft-com:office:word" xmlns:w="http://schemas.openxmlformats.org/wordprocessingml/2006/main" xmlns:w14="http://schemas.microsoft.com/office/word/2010/wordml" xmlns:wpg="http://schemas.microsoft.com/office/word/2010/wordprocessingGroup" xmlns:wpi="http://schemas.microsoft.com/office/word/2010/wordprocessingInk" xmlns:wne="http://schemas.microsoft.com/office/word/2006/wordml" xmlns:wps="http://schemas.microsoft.com/office/word/2010/wordprocessingShape" mc:Ignorable="w14 wp14">
   <w:abstractNum w:abstractNumId="0">
     <w:nsid w:val="028E38D0"/>
     <w:multiLevelType w:val="hybridMultilevel"/>
@@ -6259,7 +6360,7 @@
 </file>
 
 <file path=word/styles.xml><?xml version="1.0" encoding="utf-8"?>
-<w:styles xmlns:r="http://schemas.openxmlformats.org/officeDocument/2006/relationships" xmlns:w="http://schemas.openxmlformats.org/wordprocessingml/2006/main">
+<w:styles xmlns:mc="http://schemas.openxmlformats.org/markup-compatibility/2006" xmlns:r="http://schemas.openxmlformats.org/officeDocument/2006/relationships" xmlns:w="http://schemas.openxmlformats.org/wordprocessingml/2006/main" xmlns:w14="http://schemas.microsoft.com/office/word/2010/wordml" mc:Ignorable="w14">
   <w:docDefaults>
     <w:rPrDefault>
       <w:rPr>
@@ -6532,7 +6633,6 @@
     <w:uiPriority w:val="99"/>
     <w:semiHidden/>
     <w:unhideWhenUsed/>
-    <w:qFormat/>
     <w:tblPr>
       <w:tblInd w:w="0" w:type="dxa"/>
       <w:tblCellMar>
@@ -7011,7 +7111,7 @@
       <w:rFonts w:asciiTheme="majorHAnsi" w:eastAsiaTheme="majorEastAsia" w:hAnsiTheme="majorHAnsi" w:cstheme="majorBidi"/>
       <w:b/>
       <w:bCs/>
-      <w:color w:val="365F91" w:themeColor="accent1" w:themeShade="BF"/>
+      <w:color w:val="E65B01" w:themeColor="accent1" w:themeShade="BF"/>
       <w:sz w:val="48"/>
       <w:szCs w:val="28"/>
     </w:rPr>
@@ -7038,7 +7138,7 @@
       <w:rFonts w:asciiTheme="majorHAnsi" w:eastAsiaTheme="majorEastAsia" w:hAnsiTheme="majorHAnsi" w:cstheme="majorBidi"/>
       <w:b/>
       <w:bCs/>
-      <w:color w:val="4F81BD" w:themeColor="accent1"/>
+      <w:color w:val="FE8637" w:themeColor="accent1"/>
       <w:sz w:val="26"/>
       <w:szCs w:val="26"/>
     </w:rPr>
@@ -7065,7 +7165,7 @@
       <w:rFonts w:asciiTheme="majorHAnsi" w:eastAsiaTheme="majorEastAsia" w:hAnsiTheme="majorHAnsi" w:cstheme="majorBidi"/>
       <w:b/>
       <w:bCs/>
-      <w:color w:val="4F81BD" w:themeColor="accent1"/>
+      <w:color w:val="FE8637" w:themeColor="accent1"/>
     </w:rPr>
   </w:style>
   <w:style w:type="character" w:default="1" w:styleId="Policepardfaut">
@@ -7105,7 +7205,7 @@
       <w:rFonts w:asciiTheme="majorHAnsi" w:eastAsiaTheme="majorEastAsia" w:hAnsiTheme="majorHAnsi" w:cstheme="majorBidi"/>
       <w:b/>
       <w:bCs/>
-      <w:color w:val="365F91" w:themeColor="accent1" w:themeShade="BF"/>
+      <w:color w:val="E65B01" w:themeColor="accent1" w:themeShade="BF"/>
       <w:sz w:val="48"/>
       <w:szCs w:val="28"/>
     </w:rPr>
@@ -7131,7 +7231,7 @@
       <w:rFonts w:asciiTheme="majorHAnsi" w:eastAsiaTheme="majorEastAsia" w:hAnsiTheme="majorHAnsi" w:cstheme="majorBidi"/>
       <w:b/>
       <w:bCs/>
-      <w:color w:val="4F81BD" w:themeColor="accent1"/>
+      <w:color w:val="FE8637" w:themeColor="accent1"/>
       <w:sz w:val="26"/>
       <w:szCs w:val="26"/>
     </w:rPr>
@@ -7176,7 +7276,7 @@
       <w:rFonts w:asciiTheme="majorHAnsi" w:eastAsiaTheme="majorEastAsia" w:hAnsiTheme="majorHAnsi" w:cstheme="majorBidi"/>
       <w:b/>
       <w:bCs/>
-      <w:color w:val="4F81BD" w:themeColor="accent1"/>
+      <w:color w:val="FE8637" w:themeColor="accent1"/>
     </w:rPr>
   </w:style>
   <w:style w:type="paragraph" w:styleId="Lgende">
@@ -7272,7 +7372,7 @@
 </file>
 
 <file path=word/glossary/document.xml><?xml version="1.0" encoding="utf-8"?>
-<w:glossaryDocument xmlns:ve="http://schemas.openxmlformats.org/markup-compatibility/2006" xmlns:o="urn:schemas-microsoft-com:office:office" xmlns:r="http://schemas.openxmlformats.org/officeDocument/2006/relationships" xmlns:m="http://schemas.openxmlformats.org/officeDocument/2006/math" xmlns:v="urn:schemas-microsoft-com:vml" xmlns:wp="http://schemas.openxmlformats.org/drawingml/2006/wordprocessingDrawing" xmlns:w10="urn:schemas-microsoft-com:office:word" xmlns:w="http://schemas.openxmlformats.org/wordprocessingml/2006/main" xmlns:wne="http://schemas.microsoft.com/office/word/2006/wordml">
+<w:glossaryDocument xmlns:wpc="http://schemas.microsoft.com/office/word/2010/wordprocessingCanvas" xmlns:mc="http://schemas.openxmlformats.org/markup-compatibility/2006" xmlns:o="urn:schemas-microsoft-com:office:office" xmlns:r="http://schemas.openxmlformats.org/officeDocument/2006/relationships" xmlns:m="http://schemas.openxmlformats.org/officeDocument/2006/math" xmlns:v="urn:schemas-microsoft-com:vml" xmlns:wp14="http://schemas.microsoft.com/office/word/2010/wordprocessingDrawing" xmlns:wp="http://schemas.openxmlformats.org/drawingml/2006/wordprocessingDrawing" xmlns:w10="urn:schemas-microsoft-com:office:word" xmlns:w="http://schemas.openxmlformats.org/wordprocessingml/2006/main" xmlns:w14="http://schemas.microsoft.com/office/word/2010/wordml" xmlns:wpg="http://schemas.microsoft.com/office/word/2010/wordprocessingGroup" xmlns:wpi="http://schemas.microsoft.com/office/word/2010/wordprocessingInk" xmlns:wne="http://schemas.microsoft.com/office/word/2006/wordml" xmlns:wps="http://schemas.microsoft.com/office/word/2010/wordprocessingShape" mc:Ignorable="w14 wp14">
   <w:docParts>
     <w:docPart>
       <w:docPartPr>
@@ -7335,41 +7435,12 @@
         </w:p>
       </w:docPartBody>
     </w:docPart>
-    <w:docPart>
-      <w:docPartPr>
-        <w:name w:val="3BE3ED9B4AAE4FB6A5CD0C522AC6C388"/>
-        <w:category>
-          <w:name w:val="Général"/>
-          <w:gallery w:val="placeholder"/>
-        </w:category>
-        <w:types>
-          <w:type w:val="bbPlcHdr"/>
-        </w:types>
-        <w:behaviors>
-          <w:behavior w:val="content"/>
-        </w:behaviors>
-        <w:guid w:val="{1F8E163F-85F9-4C83-AC88-081E03BEF2B8}"/>
-      </w:docPartPr>
-      <w:docPartBody>
-        <w:p>
-          <w:pPr>
-            <w:pStyle w:val="3BE3ED9B4AAE4FB6A5CD0C522AC6C388"/>
-          </w:pPr>
-          <w:r>
-            <w:rPr>
-              <w:rFonts w:asciiTheme="majorHAnsi" w:eastAsiaTheme="majorEastAsia" w:hAnsiTheme="majorHAnsi" w:cstheme="majorBidi"/>
-            </w:rPr>
-            <w:t>[Tapez le sous-titre du document]</w:t>
-          </w:r>
-        </w:p>
-      </w:docPartBody>
-    </w:docPart>
   </w:docParts>
 </w:glossaryDocument>
 </file>
 
 <file path=word/glossary/fontTable.xml><?xml version="1.0" encoding="utf-8"?>
-<w:fonts xmlns:r="http://schemas.openxmlformats.org/officeDocument/2006/relationships" xmlns:w="http://schemas.openxmlformats.org/wordprocessingml/2006/main">
+<w:fonts xmlns:mc="http://schemas.openxmlformats.org/markup-compatibility/2006" xmlns:r="http://schemas.openxmlformats.org/officeDocument/2006/relationships" xmlns:w="http://schemas.openxmlformats.org/wordprocessingml/2006/main" xmlns:w14="http://schemas.microsoft.com/office/word/2010/wordml" mc:Ignorable="w14">
   <w:font w:name="Symbol">
     <w:panose1 w:val="05050102010706020507"/>
     <w:charset w:val="02"/>
@@ -7382,14 +7453,14 @@
     <w:charset w:val="00"/>
     <w:family w:val="roman"/>
     <w:pitch w:val="variable"/>
-    <w:sig w:usb0="20002A87" w:usb1="80000000" w:usb2="00000008" w:usb3="00000000" w:csb0="000001FF" w:csb1="00000000"/>
+    <w:sig w:usb0="E0002AFF" w:usb1="C0007841" w:usb2="00000009" w:usb3="00000000" w:csb0="000001FF" w:csb1="00000000"/>
   </w:font>
   <w:font w:name="Courier New">
     <w:panose1 w:val="02070309020205020404"/>
     <w:charset w:val="00"/>
     <w:family w:val="modern"/>
     <w:pitch w:val="fixed"/>
-    <w:sig w:usb0="20002A87" w:usb1="80000000" w:usb2="00000008" w:usb3="00000000" w:csb0="000001FF" w:csb1="00000000"/>
+    <w:sig w:usb0="E0002AFF" w:usb1="C0007843" w:usb2="00000009" w:usb3="00000000" w:csb0="000001FF" w:csb1="00000000"/>
   </w:font>
   <w:font w:name="Wingdings">
     <w:panose1 w:val="05000000000000000000"/>
@@ -7403,7 +7474,7 @@
     <w:charset w:val="00"/>
     <w:family w:val="swiss"/>
     <w:pitch w:val="variable"/>
-    <w:sig w:usb0="A00002EF" w:usb1="4000207B" w:usb2="00000000" w:usb3="00000000" w:csb0="0000009F" w:csb1="00000000"/>
+    <w:sig w:usb0="E10002FF" w:usb1="4000ACFF" w:usb2="00000009" w:usb3="00000000" w:csb0="0000019F" w:csb1="00000000"/>
   </w:font>
   <w:font w:name="Century Schoolbook">
     <w:panose1 w:val="02040604050505020304"/>
@@ -7413,7 +7484,7 @@
     <w:sig w:usb0="00000287" w:usb1="00000000" w:usb2="00000000" w:usb3="00000000" w:csb0="0000009F" w:csb1="00000000"/>
   </w:font>
   <w:font w:name="Tahoma">
-    <w:panose1 w:val="020B0604030504040204"/>
+    <w:panose1 w:val="00000000000000000000"/>
     <w:charset w:val="00"/>
     <w:family w:val="swiss"/>
     <w:notTrueType/>
@@ -7425,31 +7496,33 @@
     <w:charset w:val="00"/>
     <w:family w:val="roman"/>
     <w:pitch w:val="variable"/>
-    <w:sig w:usb0="A00002EF" w:usb1="4000004B" w:usb2="00000000" w:usb3="00000000" w:csb0="0000009F" w:csb1="00000000"/>
+    <w:sig w:usb0="E00002FF" w:usb1="400004FF" w:usb2="00000000" w:usb3="00000000" w:csb0="0000019F" w:csb1="00000000"/>
   </w:font>
 </w:fonts>
 </file>
 
 <file path=word/glossary/settings.xml><?xml version="1.0" encoding="utf-8"?>
-<w:settings xmlns:o="urn:schemas-microsoft-com:office:office" xmlns:r="http://schemas.openxmlformats.org/officeDocument/2006/relationships" xmlns:m="http://schemas.openxmlformats.org/officeDocument/2006/math" xmlns:v="urn:schemas-microsoft-com:vml" xmlns:w10="urn:schemas-microsoft-com:office:word" xmlns:w="http://schemas.openxmlformats.org/wordprocessingml/2006/main" xmlns:sl="http://schemas.openxmlformats.org/schemaLibrary/2006/main">
+<w:settings xmlns:mc="http://schemas.openxmlformats.org/markup-compatibility/2006" xmlns:o="urn:schemas-microsoft-com:office:office" xmlns:r="http://schemas.openxmlformats.org/officeDocument/2006/relationships" xmlns:m="http://schemas.openxmlformats.org/officeDocument/2006/math" xmlns:v="urn:schemas-microsoft-com:vml" xmlns:w10="urn:schemas-microsoft-com:office:word" xmlns:w="http://schemas.openxmlformats.org/wordprocessingml/2006/main" xmlns:w14="http://schemas.microsoft.com/office/word/2010/wordml" xmlns:sl="http://schemas.openxmlformats.org/schemaLibrary/2006/main" mc:Ignorable="w14">
   <w:view w:val="normal"/>
   <w:defaultTabStop w:val="708"/>
   <w:hyphenationZone w:val="425"/>
   <w:characterSpacingControl w:val="doNotCompress"/>
   <w:compat>
     <w:useFELayout/>
+    <w:compatSetting w:name="compatibilityMode" w:uri="http://schemas.microsoft.com/office/word" w:val="12"/>
   </w:compat>
   <w:rsids>
     <w:rsidRoot w:val="00586727"/>
     <w:rsid w:val="00380646"/>
     <w:rsid w:val="005700DB"/>
     <w:rsid w:val="00586727"/>
+    <w:rsid w:val="00AD5BA4"/>
   </w:rsids>
   <m:mathPr>
     <m:mathFont m:val="Cambria Math"/>
     <m:brkBin m:val="before"/>
     <m:brkBinSub m:val="--"/>
-    <m:smallFrac m:val="off"/>
+    <m:smallFrac m:val="0"/>
     <m:dispDef/>
     <m:lMargin m:val="0"/>
     <m:rMargin m:val="0"/>
@@ -7466,7 +7539,7 @@
 </file>
 
 <file path=word/glossary/styles.xml><?xml version="1.0" encoding="utf-8"?>
-<w:styles xmlns:r="http://schemas.openxmlformats.org/officeDocument/2006/relationships" xmlns:w="http://schemas.openxmlformats.org/wordprocessingml/2006/main">
+<w:styles xmlns:mc="http://schemas.openxmlformats.org/markup-compatibility/2006" xmlns:r="http://schemas.openxmlformats.org/officeDocument/2006/relationships" xmlns:w="http://schemas.openxmlformats.org/wordprocessingml/2006/main" xmlns:w14="http://schemas.microsoft.com/office/word/2010/wordml" mc:Ignorable="w14">
   <w:docDefaults>
     <w:rPrDefault>
       <w:rPr>
@@ -7637,7 +7710,6 @@
     <w:uiPriority w:val="99"/>
     <w:semiHidden/>
     <w:unhideWhenUsed/>
-    <w:qFormat/>
     <w:tblPr>
       <w:tblInd w:w="0" w:type="dxa"/>
       <w:tblCellMar>
@@ -7677,8 +7749,198 @@
 </w:styles>
 </file>
 
+<file path=word/glossary/stylesWithEffects.xml><?xml version="1.0" encoding="utf-8"?>
+<w:styles xmlns:wpc="http://schemas.microsoft.com/office/word/2010/wordprocessingCanvas" xmlns:mc="http://schemas.openxmlformats.org/markup-compatibility/2006" xmlns:o="urn:schemas-microsoft-com:office:office" xmlns:r="http://schemas.openxmlformats.org/officeDocument/2006/relationships" xmlns:m="http://schemas.openxmlformats.org/officeDocument/2006/math" xmlns:v="urn:schemas-microsoft-com:vml" xmlns:wp14="http://schemas.microsoft.com/office/word/2010/wordprocessingDrawing" xmlns:wp="http://schemas.openxmlformats.org/drawingml/2006/wordprocessingDrawing" xmlns:w10="urn:schemas-microsoft-com:office:word" xmlns:w="http://schemas.openxmlformats.org/wordprocessingml/2006/main" xmlns:w14="http://schemas.microsoft.com/office/word/2010/wordml" xmlns:wpg="http://schemas.microsoft.com/office/word/2010/wordprocessingGroup" xmlns:wpi="http://schemas.microsoft.com/office/word/2010/wordprocessingInk" xmlns:wne="http://schemas.microsoft.com/office/word/2006/wordml" xmlns:wps="http://schemas.microsoft.com/office/word/2010/wordprocessingShape" mc:Ignorable="w14 wp14">
+  <w:docDefaults>
+    <w:rPrDefault>
+      <w:rPr>
+        <w:rFonts w:asciiTheme="minorHAnsi" w:eastAsiaTheme="minorEastAsia" w:hAnsiTheme="minorHAnsi" w:cstheme="minorBidi"/>
+        <w:sz w:val="22"/>
+        <w:szCs w:val="22"/>
+        <w:lang w:val="fr-FR" w:eastAsia="fr-FR" w:bidi="ar-SA"/>
+      </w:rPr>
+    </w:rPrDefault>
+    <w:pPrDefault>
+      <w:pPr>
+        <w:spacing w:after="200" w:line="276" w:lineRule="auto"/>
+      </w:pPr>
+    </w:pPrDefault>
+  </w:docDefaults>
+  <w:latentStyles w:defLockedState="0" w:defUIPriority="99" w:defSemiHidden="1" w:defUnhideWhenUsed="1" w:defQFormat="0" w:count="267">
+    <w:lsdException w:name="Normal" w:semiHidden="0" w:uiPriority="0" w:unhideWhenUsed="0" w:qFormat="1"/>
+    <w:lsdException w:name="heading 1" w:semiHidden="0" w:uiPriority="9" w:unhideWhenUsed="0" w:qFormat="1"/>
+    <w:lsdException w:name="heading 2" w:uiPriority="9" w:qFormat="1"/>
+    <w:lsdException w:name="heading 3" w:uiPriority="9" w:qFormat="1"/>
+    <w:lsdException w:name="heading 4" w:uiPriority="9" w:qFormat="1"/>
+    <w:lsdException w:name="heading 5" w:uiPriority="9" w:qFormat="1"/>
+    <w:lsdException w:name="heading 6" w:uiPriority="9" w:qFormat="1"/>
+    <w:lsdException w:name="heading 7" w:uiPriority="9" w:qFormat="1"/>
+    <w:lsdException w:name="heading 8" w:uiPriority="9" w:qFormat="1"/>
+    <w:lsdException w:name="heading 9" w:uiPriority="9" w:qFormat="1"/>
+    <w:lsdException w:name="toc 1" w:uiPriority="39"/>
+    <w:lsdException w:name="toc 2" w:uiPriority="39"/>
+    <w:lsdException w:name="toc 3" w:uiPriority="39"/>
+    <w:lsdException w:name="toc 4" w:uiPriority="39"/>
+    <w:lsdException w:name="toc 5" w:uiPriority="39"/>
+    <w:lsdException w:name="toc 6" w:uiPriority="39"/>
+    <w:lsdException w:name="toc 7" w:uiPriority="39"/>
+    <w:lsdException w:name="toc 8" w:uiPriority="39"/>
+    <w:lsdException w:name="toc 9" w:uiPriority="39"/>
+    <w:lsdException w:name="caption" w:uiPriority="35" w:qFormat="1"/>
+    <w:lsdException w:name="Title" w:semiHidden="0" w:uiPriority="10" w:unhideWhenUsed="0" w:qFormat="1"/>
+    <w:lsdException w:name="Default Paragraph Font" w:uiPriority="1"/>
+    <w:lsdException w:name="Subtitle" w:semiHidden="0" w:uiPriority="11" w:unhideWhenUsed="0" w:qFormat="1"/>
+    <w:lsdException w:name="Strong" w:semiHidden="0" w:uiPriority="22" w:unhideWhenUsed="0" w:qFormat="1"/>
+    <w:lsdException w:name="Emphasis" w:semiHidden="0" w:uiPriority="20" w:unhideWhenUsed="0" w:qFormat="1"/>
+    <w:lsdException w:name="Table Grid" w:semiHidden="0" w:uiPriority="59" w:unhideWhenUsed="0"/>
+    <w:lsdException w:name="Placeholder Text" w:unhideWhenUsed="0"/>
+    <w:lsdException w:name="No Spacing" w:semiHidden="0" w:uiPriority="1" w:unhideWhenUsed="0" w:qFormat="1"/>
+    <w:lsdException w:name="Light Shading" w:semiHidden="0" w:uiPriority="60" w:unhideWhenUsed="0"/>
+    <w:lsdException w:name="Light List" w:semiHidden="0" w:uiPriority="61" w:unhideWhenUsed="0"/>
+    <w:lsdException w:name="Light Grid" w:semiHidden="0" w:uiPriority="62" w:unhideWhenUsed="0"/>
+    <w:lsdException w:name="Medium Shading 1" w:semiHidden="0" w:uiPriority="63" w:unhideWhenUsed="0"/>
+    <w:lsdException w:name="Medium Shading 2" w:semiHidden="0" w:uiPriority="64" w:unhideWhenUsed="0"/>
+    <w:lsdException w:name="Medium List 1" w:semiHidden="0" w:uiPriority="65" w:unhideWhenUsed="0"/>
+    <w:lsdException w:name="Medium List 2" w:semiHidden="0" w:uiPriority="66" w:unhideWhenUsed="0"/>
+    <w:lsdException w:name="Medium Grid 1" w:semiHidden="0" w:uiPriority="67" w:unhideWhenUsed="0"/>
+    <w:lsdException w:name="Medium Grid 2" w:semiHidden="0" w:uiPriority="68" w:unhideWhenUsed="0"/>
+    <w:lsdException w:name="Medium Grid 3" w:semiHidden="0" w:uiPriority="69" w:unhideWhenUsed="0"/>
+    <w:lsdException w:name="Dark List" w:semiHidden="0" w:uiPriority="70" w:unhideWhenUsed="0"/>
+    <w:lsdException w:name="Colorful Shading" w:semiHidden="0" w:uiPriority="71" w:unhideWhenUsed="0"/>
+    <w:lsdException w:name="Colorful List" w:semiHidden="0" w:uiPriority="72" w:unhideWhenUsed="0"/>
+    <w:lsdException w:name="Colorful Grid" w:semiHidden="0" w:uiPriority="73" w:unhideWhenUsed="0"/>
+    <w:lsdException w:name="Light Shading Accent 1" w:semiHidden="0" w:uiPriority="60" w:unhideWhenUsed="0"/>
+    <w:lsdException w:name="Light List Accent 1" w:semiHidden="0" w:uiPriority="61" w:unhideWhenUsed="0"/>
+    <w:lsdException w:name="Light Grid Accent 1" w:semiHidden="0" w:uiPriority="62" w:unhideWhenUsed="0"/>
+    <w:lsdException w:name="Medium Shading 1 Accent 1" w:semiHidden="0" w:uiPriority="63" w:unhideWhenUsed="0"/>
+    <w:lsdException w:name="Medium Shading 2 Accent 1" w:semiHidden="0" w:uiPriority="64" w:unhideWhenUsed="0"/>
+    <w:lsdException w:name="Medium List 1 Accent 1" w:semiHidden="0" w:uiPriority="65" w:unhideWhenUsed="0"/>
+    <w:lsdException w:name="Revision" w:unhideWhenUsed="0"/>
+    <w:lsdException w:name="List Paragraph" w:semiHidden="0" w:uiPriority="34" w:unhideWhenUsed="0" w:qFormat="1"/>
+    <w:lsdException w:name="Quote" w:semiHidden="0" w:uiPriority="29" w:unhideWhenUsed="0" w:qFormat="1"/>
+    <w:lsdException w:name="Intense Quote" w:semiHidden="0" w:uiPriority="30" w:unhideWhenUsed="0" w:qFormat="1"/>
+    <w:lsdException w:name="Medium List 2 Accent 1" w:semiHidden="0" w:uiPriority="66" w:unhideWhenUsed="0"/>
+    <w:lsdException w:name="Medium Grid 1 Accent 1" w:semiHidden="0" w:uiPriority="67" w:unhideWhenUsed="0"/>
+    <w:lsdException w:name="Medium Grid 2 Accent 1" w:semiHidden="0" w:uiPriority="68" w:unhideWhenUsed="0"/>
+    <w:lsdException w:name="Medium Grid 3 Accent 1" w:semiHidden="0" w:uiPriority="69" w:unhideWhenUsed="0"/>
+    <w:lsdException w:name="Dark List Accent 1" w:semiHidden="0" w:uiPriority="70" w:unhideWhenUsed="0"/>
+    <w:lsdException w:name="Colorful Shading Accent 1" w:semiHidden="0" w:uiPriority="71" w:unhideWhenUsed="0"/>
+    <w:lsdException w:name="Colorful List Accent 1" w:semiHidden="0" w:uiPriority="72" w:unhideWhenUsed="0"/>
+    <w:lsdException w:name="Colorful Grid Accent 1" w:semiHidden="0" w:uiPriority="73" w:unhideWhenUsed="0"/>
+    <w:lsdException w:name="Light Shading Accent 2" w:semiHidden="0" w:uiPriority="60" w:unhideWhenUsed="0"/>
+    <w:lsdException w:name="Light List Accent 2" w:semiHidden="0" w:uiPriority="61" w:unhideWhenUsed="0"/>
+    <w:lsdException w:name="Light Grid Accent 2" w:semiHidden="0" w:uiPriority="62" w:unhideWhenUsed="0"/>
+    <w:lsdException w:name="Medium Shading 1 Accent 2" w:semiHidden="0" w:uiPriority="63" w:unhideWhenUsed="0"/>
+    <w:lsdException w:name="Medium Shading 2 Accent 2" w:semiHidden="0" w:uiPriority="64" w:unhideWhenUsed="0"/>
+    <w:lsdException w:name="Medium List 1 Accent 2" w:semiHidden="0" w:uiPriority="65" w:unhideWhenUsed="0"/>
+    <w:lsdException w:name="Medium List 2 Accent 2" w:semiHidden="0" w:uiPriority="66" w:unhideWhenUsed="0"/>
+    <w:lsdException w:name="Medium Grid 1 Accent 2" w:semiHidden="0" w:uiPriority="67" w:unhideWhenUsed="0"/>
+    <w:lsdException w:name="Medium Grid 2 Accent 2" w:semiHidden="0" w:uiPriority="68" w:unhideWhenUsed="0"/>
+    <w:lsdException w:name="Medium Grid 3 Accent 2" w:semiHidden="0" w:uiPriority="69" w:unhideWhenUsed="0"/>
+    <w:lsdException w:name="Dark List Accent 2" w:semiHidden="0" w:uiPriority="70" w:unhideWhenUsed="0"/>
+    <w:lsdException w:name="Colorful Shading Accent 2" w:semiHidden="0" w:uiPriority="71" w:unhideWhenUsed="0"/>
+    <w:lsdException w:name="Colorful List Accent 2" w:semiHidden="0" w:uiPriority="72" w:unhideWhenUsed="0"/>
+    <w:lsdException w:name="Colorful Grid Accent 2" w:semiHidden="0" w:uiPriority="73" w:unhideWhenUsed="0"/>
+    <w:lsdException w:name="Light Shading Accent 3" w:semiHidden="0" w:uiPriority="60" w:unhideWhenUsed="0"/>
+    <w:lsdException w:name="Light List Accent 3" w:semiHidden="0" w:uiPriority="61" w:unhideWhenUsed="0"/>
+    <w:lsdException w:name="Light Grid Accent 3" w:semiHidden="0" w:uiPriority="62" w:unhideWhenUsed="0"/>
+    <w:lsdException w:name="Medium Shading 1 Accent 3" w:semiHidden="0" w:uiPriority="63" w:unhideWhenUsed="0"/>
+    <w:lsdException w:name="Medium Shading 2 Accent 3" w:semiHidden="0" w:uiPriority="64" w:unhideWhenUsed="0"/>
+    <w:lsdException w:name="Medium List 1 Accent 3" w:semiHidden="0" w:uiPriority="65" w:unhideWhenUsed="0"/>
+    <w:lsdException w:name="Medium List 2 Accent 3" w:semiHidden="0" w:uiPriority="66" w:unhideWhenUsed="0"/>
+    <w:lsdException w:name="Medium Grid 1 Accent 3" w:semiHidden="0" w:uiPriority="67" w:unhideWhenUsed="0"/>
+    <w:lsdException w:name="Medium Grid 2 Accent 3" w:semiHidden="0" w:uiPriority="68" w:unhideWhenUsed="0"/>
+    <w:lsdException w:name="Medium Grid 3 Accent 3" w:semiHidden="0" w:uiPriority="69" w:unhideWhenUsed="0"/>
+    <w:lsdException w:name="Dark List Accent 3" w:semiHidden="0" w:uiPriority="70" w:unhideWhenUsed="0"/>
+    <w:lsdException w:name="Colorful Shading Accent 3" w:semiHidden="0" w:uiPriority="71" w:unhideWhenUsed="0"/>
+    <w:lsdException w:name="Colorful List Accent 3" w:semiHidden="0" w:uiPriority="72" w:unhideWhenUsed="0"/>
+    <w:lsdException w:name="Colorful Grid Accent 3" w:semiHidden="0" w:uiPriority="73" w:unhideWhenUsed="0"/>
+    <w:lsdException w:name="Light Shading Accent 4" w:semiHidden="0" w:uiPriority="60" w:unhideWhenUsed="0"/>
+    <w:lsdException w:name="Light List Accent 4" w:semiHidden="0" w:uiPriority="61" w:unhideWhenUsed="0"/>
+    <w:lsdException w:name="Light Grid Accent 4" w:semiHidden="0" w:uiPriority="62" w:unhideWhenUsed="0"/>
+    <w:lsdException w:name="Medium Shading 1 Accent 4" w:semiHidden="0" w:uiPriority="63" w:unhideWhenUsed="0"/>
+    <w:lsdException w:name="Medium Shading 2 Accent 4" w:semiHidden="0" w:uiPriority="64" w:unhideWhenUsed="0"/>
+    <w:lsdException w:name="Medium List 1 Accent 4" w:semiHidden="0" w:uiPriority="65" w:unhideWhenUsed="0"/>
+    <w:lsdException w:name="Medium List 2 Accent 4" w:semiHidden="0" w:uiPriority="66" w:unhideWhenUsed="0"/>
+    <w:lsdException w:name="Medium Grid 1 Accent 4" w:semiHidden="0" w:uiPriority="67" w:unhideWhenUsed="0"/>
+    <w:lsdException w:name="Medium Grid 2 Accent 4" w:semiHidden="0" w:uiPriority="68" w:unhideWhenUsed="0"/>
+    <w:lsdException w:name="Medium Grid 3 Accent 4" w:semiHidden="0" w:uiPriority="69" w:unhideWhenUsed="0"/>
+    <w:lsdException w:name="Dark List Accent 4" w:semiHidden="0" w:uiPriority="70" w:unhideWhenUsed="0"/>
+    <w:lsdException w:name="Colorful Shading Accent 4" w:semiHidden="0" w:uiPriority="71" w:unhideWhenUsed="0"/>
+    <w:lsdException w:name="Colorful List Accent 4" w:semiHidden="0" w:uiPriority="72" w:unhideWhenUsed="0"/>
+    <w:lsdException w:name="Colorful Grid Accent 4" w:semiHidden="0" w:uiPriority="73" w:unhideWhenUsed="0"/>
+    <w:lsdException w:name="Light Shading Accent 5" w:semiHidden="0" w:uiPriority="60" w:unhideWhenUsed="0"/>
+    <w:lsdException w:name="Light List Accent 5" w:semiHidden="0" w:uiPriority="61" w:unhideWhenUsed="0"/>
+    <w:lsdException w:name="Light Grid Accent 5" w:semiHidden="0" w:uiPriority="62" w:unhideWhenUsed="0"/>
+    <w:lsdException w:name="Medium Shading 1 Accent 5" w:semiHidden="0" w:uiPriority="63" w:unhideWhenUsed="0"/>
+    <w:lsdException w:name="Medium Shading 2 Accent 5" w:semiHidden="0" w:uiPriority="64" w:unhideWhenUsed="0"/>
+    <w:lsdException w:name="Medium List 1 Accent 5" w:semiHidden="0" w:uiPriority="65" w:unhideWhenUsed="0"/>
+    <w:lsdException w:name="Medium List 2 Accent 5" w:semiHidden="0" w:uiPriority="66" w:unhideWhenUsed="0"/>
+    <w:lsdException w:name="Medium Grid 1 Accent 5" w:semiHidden="0" w:uiPriority="67" w:unhideWhenUsed="0"/>
+    <w:lsdException w:name="Medium Grid 2 Accent 5" w:semiHidden="0" w:uiPriority="68" w:unhideWhenUsed="0"/>
+    <w:lsdException w:name="Medium Grid 3 Accent 5" w:semiHidden="0" w:uiPriority="69" w:unhideWhenUsed="0"/>
+    <w:lsdException w:name="Dark List Accent 5" w:semiHidden="0" w:uiPriority="70" w:unhideWhenUsed="0"/>
+    <w:lsdException w:name="Colorful Shading Accent 5" w:semiHidden="0" w:uiPriority="71" w:unhideWhenUsed="0"/>
+    <w:lsdException w:name="Colorful List Accent 5" w:semiHidden="0" w:uiPriority="72" w:unhideWhenUsed="0"/>
+    <w:lsdException w:name="Colorful Grid Accent 5" w:semiHidden="0" w:uiPriority="73" w:unhideWhenUsed="0"/>
+    <w:lsdException w:name="Light Shading Accent 6" w:semiHidden="0" w:uiPriority="60" w:unhideWhenUsed="0"/>
+    <w:lsdException w:name="Light List Accent 6" w:semiHidden="0" w:uiPriority="61" w:unhideWhenUsed="0"/>
+    <w:lsdException w:name="Light Grid Accent 6" w:semiHidden="0" w:uiPriority="62" w:unhideWhenUsed="0"/>
+    <w:lsdException w:name="Medium Shading 1 Accent 6" w:semiHidden="0" w:uiPriority="63" w:unhideWhenUsed="0"/>
+    <w:lsdException w:name="Medium Shading 2 Accent 6" w:semiHidden="0" w:uiPriority="64" w:unhideWhenUsed="0"/>
+    <w:lsdException w:name="Medium List 1 Accent 6" w:semiHidden="0" w:uiPriority="65" w:unhideWhenUsed="0"/>
+    <w:lsdException w:name="Medium List 2 Accent 6" w:semiHidden="0" w:uiPriority="66" w:unhideWhenUsed="0"/>
+    <w:lsdException w:name="Medium Grid 1 Accent 6" w:semiHidden="0" w:uiPriority="67" w:unhideWhenUsed="0"/>
+    <w:lsdException w:name="Medium Grid 2 Accent 6" w:semiHidden="0" w:uiPriority="68" w:unhideWhenUsed="0"/>
+    <w:lsdException w:name="Medium Grid 3 Accent 6" w:semiHidden="0" w:uiPriority="69" w:unhideWhenUsed="0"/>
+    <w:lsdException w:name="Dark List Accent 6" w:semiHidden="0" w:uiPriority="70" w:unhideWhenUsed="0"/>
+    <w:lsdException w:name="Colorful Shading Accent 6" w:semiHidden="0" w:uiPriority="71" w:unhideWhenUsed="0"/>
+    <w:lsdException w:name="Colorful List Accent 6" w:semiHidden="0" w:uiPriority="72" w:unhideWhenUsed="0"/>
+    <w:lsdException w:name="Colorful Grid Accent 6" w:semiHidden="0" w:uiPriority="73" w:unhideWhenUsed="0"/>
+    <w:lsdException w:name="Subtle Emphasis" w:semiHidden="0" w:uiPriority="19" w:unhideWhenUsed="0" w:qFormat="1"/>
+    <w:lsdException w:name="Intense Emphasis" w:semiHidden="0" w:uiPriority="21" w:unhideWhenUsed="0" w:qFormat="1"/>
+    <w:lsdException w:name="Subtle Reference" w:semiHidden="0" w:uiPriority="31" w:unhideWhenUsed="0" w:qFormat="1"/>
+    <w:lsdException w:name="Intense Reference" w:semiHidden="0" w:uiPriority="32" w:unhideWhenUsed="0" w:qFormat="1"/>
+    <w:lsdException w:name="Book Title" w:semiHidden="0" w:uiPriority="33" w:unhideWhenUsed="0" w:qFormat="1"/>
+    <w:lsdException w:name="Bibliography" w:uiPriority="37"/>
+    <w:lsdException w:name="TOC Heading" w:uiPriority="39" w:qFormat="1"/>
+  </w:latentStyles>
+  <w:style w:type="paragraph" w:default="1" w:styleId="Normal">
+    <w:name w:val="Normal"/>
+    <w:qFormat/>
+  </w:style>
+  <w:style w:type="character" w:default="1" w:styleId="Policepardfaut">
+    <w:name w:val="Default Paragraph Font"/>
+    <w:uiPriority w:val="1"/>
+    <w:semiHidden/>
+    <w:unhideWhenUsed/>
+  </w:style>
+  <w:style w:type="table" w:default="1" w:styleId="TableauNormal">
+    <w:name w:val="Normal Table"/>
+    <w:uiPriority w:val="99"/>
+    <w:semiHidden/>
+    <w:unhideWhenUsed/>
+    <w:tblPr>
+      <w:tblInd w:w="0" w:type="dxa"/>
+      <w:tblCellMar>
+        <w:top w:w="0" w:type="dxa"/>
+        <w:left w:w="108" w:type="dxa"/>
+        <w:bottom w:w="0" w:type="dxa"/>
+        <w:right w:w="108" w:type="dxa"/>
+      </w:tblCellMar>
+    </w:tblPr>
+  </w:style>
+  <w:style w:type="numbering" w:default="1" w:styleId="Aucuneliste">
+    <w:name w:val="No List"/>
+    <w:uiPriority w:val="99"/>
+    <w:semiHidden/>
+    <w:unhideWhenUsed/>
+  </w:style>
+</w:styles>
+</file>
+
 <file path=word/glossary/webSettings.xml><?xml version="1.0" encoding="utf-8"?>
-<w:webSettings xmlns:r="http://schemas.openxmlformats.org/officeDocument/2006/relationships" xmlns:w="http://schemas.openxmlformats.org/wordprocessingml/2006/main">
+<w:webSettings xmlns:mc="http://schemas.openxmlformats.org/markup-compatibility/2006" xmlns:r="http://schemas.openxmlformats.org/officeDocument/2006/relationships" xmlns:w="http://schemas.openxmlformats.org/wordprocessingml/2006/main" xmlns:w14="http://schemas.microsoft.com/office/word/2010/wordml" mc:Ignorable="w14">
   <w:optimizeForBrowser/>
 </w:webSettings>
 </file>
@@ -8000,7 +8262,7 @@
 </file>
 
 <file path=customXml/itemProps2.xml><?xml version="1.0" encoding="utf-8"?>
-<ds:datastoreItem xmlns:ds="http://schemas.openxmlformats.org/officeDocument/2006/customXml" ds:itemID="{389F85D4-D426-42BA-889F-F88DCF7FD798}">
+<ds:datastoreItem xmlns:ds="http://schemas.openxmlformats.org/officeDocument/2006/customXml" ds:itemID="{46F29800-398F-4863-8B4E-8F4848870FC3}">
   <ds:schemaRefs>
     <ds:schemaRef ds:uri="http://schemas.openxmlformats.org/officeDocument/2006/bibliography"/>
   </ds:schemaRefs>

</xml_diff>